<commit_message>
Maths Course Upload in progress
Maths Course Upload in progress
</commit_message>
<xml_diff>
--- a/Offline/BusinessManagement/Ops/CourseUpload/Std-VIII/Mathematics/BlankTemplate-ForChapters.docx
+++ b/Offline/BusinessManagement/Ops/CourseUpload/Std-VIII/Mathematics/BlankTemplate-ForChapters.docx
@@ -154,8 +154,8 @@
               <w:rFonts w:ascii="Oxygen" w:hAnsi="Oxygen"/>
               <w:b/>
               <w:bCs/>
-              <w:sz w:val="8"/>
-              <w:szCs w:val="8"/>
+              <w:sz w:val="16"/>
+              <w:szCs w:val="16"/>
             </w:rPr>
           </w:pPr>
         </w:p>
@@ -170,20 +170,30 @@
           <w:pPr>
             <w:pStyle w:val="Footer"/>
             <w:jc w:val="center"/>
+            <w:rPr>
+              <w:sz w:val="16"/>
+              <w:szCs w:val="16"/>
+            </w:rPr>
           </w:pPr>
           <w:r>
+            <w:rPr>
+              <w:sz w:val="16"/>
+              <w:szCs w:val="16"/>
+            </w:rPr>
             <w:t xml:space="preserve">          </w:t>
           </w:r>
           <w:r>
             <w:rPr>
               <w:noProof/>
+              <w:sz w:val="16"/>
+              <w:szCs w:val="16"/>
               <w:lang w:eastAsia="en-AU"/>
             </w:rPr>
             <w:drawing>
               <wp:inline distT="0" distB="0" distL="0" distR="0" wp14:anchorId="09AA96CB" wp14:editId="70679799">
                 <wp:extent cx="208627" cy="206828"/>
                 <wp:effectExtent l="0" t="0" r="1270" b="3175"/>
-                <wp:docPr id="10" name="Picture 10"/>
+                <wp:docPr id="1972272963" name="Picture 1972272963"/>
                 <wp:cNvGraphicFramePr>
                   <a:graphicFrameLocks xmlns:a="http://schemas.openxmlformats.org/drawingml/2006/main" noChangeAspect="1"/>
                 </wp:cNvGraphicFramePr>
@@ -242,6 +252,8 @@
               <w:rFonts w:ascii="Oxygen" w:hAnsi="Oxygen"/>
               <w:b/>
               <w:bCs/>
+              <w:sz w:val="16"/>
+              <w:szCs w:val="16"/>
             </w:rPr>
           </w:pPr>
           <w:r>
@@ -249,6 +261,8 @@
               <w:rFonts w:ascii="Oxygen" w:hAnsi="Oxygen"/>
               <w:b/>
               <w:bCs/>
+              <w:sz w:val="16"/>
+              <w:szCs w:val="16"/>
             </w:rPr>
             <w:t>anodiam.com</w:t>
           </w:r>
@@ -264,20 +278,30 @@
           <w:pPr>
             <w:pStyle w:val="Footer"/>
             <w:jc w:val="center"/>
+            <w:rPr>
+              <w:sz w:val="16"/>
+              <w:szCs w:val="16"/>
+            </w:rPr>
           </w:pPr>
           <w:r>
+            <w:rPr>
+              <w:sz w:val="16"/>
+              <w:szCs w:val="16"/>
+            </w:rPr>
             <w:t xml:space="preserve">          </w:t>
           </w:r>
           <w:r>
             <w:rPr>
               <w:noProof/>
+              <w:sz w:val="16"/>
+              <w:szCs w:val="16"/>
               <w:lang w:eastAsia="en-AU"/>
             </w:rPr>
             <w:drawing>
               <wp:inline distT="0" distB="0" distL="0" distR="0" wp14:anchorId="512FCF14" wp14:editId="32280DE7">
                 <wp:extent cx="208280" cy="208280"/>
                 <wp:effectExtent l="0" t="0" r="1270" b="1270"/>
-                <wp:docPr id="18" name="Picture 18" descr="Home - Free web icons"/>
+                <wp:docPr id="1646834588" name="Picture 1646834588" descr="Home - Free web icons"/>
                 <wp:cNvGraphicFramePr>
                   <a:graphicFrameLocks xmlns:a="http://schemas.openxmlformats.org/drawingml/2006/main" noChangeAspect="1"/>
                 </wp:cNvGraphicFramePr>
@@ -336,6 +360,8 @@
               <w:rFonts w:ascii="Oxygen" w:hAnsi="Oxygen"/>
               <w:b/>
               <w:bCs/>
+              <w:sz w:val="16"/>
+              <w:szCs w:val="16"/>
             </w:rPr>
           </w:pPr>
           <w:r>
@@ -343,24 +369,10 @@
               <w:rFonts w:ascii="Oxygen" w:hAnsi="Oxygen"/>
               <w:b/>
               <w:bCs/>
+              <w:sz w:val="16"/>
+              <w:szCs w:val="16"/>
             </w:rPr>
-            <w:t>N-</w:t>
-          </w:r>
-          <w:r>
-            <w:rPr>
-              <w:rFonts w:ascii="Oxygen" w:hAnsi="Oxygen"/>
-              <w:b/>
-              <w:bCs/>
-            </w:rPr>
-            <w:t>1/</w:t>
-          </w:r>
-          <w:r>
-            <w:rPr>
-              <w:rFonts w:ascii="Oxygen" w:hAnsi="Oxygen"/>
-              <w:b/>
-              <w:bCs/>
-            </w:rPr>
-            <w:t>25 Patuli, Kolkata 700094</w:t>
+            <w:t>N-1/25 Patuli, Kolkata 700094</w:t>
           </w:r>
         </w:p>
       </w:tc>
@@ -374,20 +386,30 @@
           <w:pPr>
             <w:pStyle w:val="Footer"/>
             <w:jc w:val="center"/>
+            <w:rPr>
+              <w:sz w:val="16"/>
+              <w:szCs w:val="16"/>
+            </w:rPr>
           </w:pPr>
           <w:r>
+            <w:rPr>
+              <w:sz w:val="16"/>
+              <w:szCs w:val="16"/>
+            </w:rPr>
             <w:t xml:space="preserve">          </w:t>
           </w:r>
           <w:r>
             <w:rPr>
               <w:noProof/>
+              <w:sz w:val="16"/>
+              <w:szCs w:val="16"/>
               <w:lang w:eastAsia="en-AU"/>
             </w:rPr>
             <w:drawing>
               <wp:inline distT="0" distB="0" distL="0" distR="0" wp14:anchorId="45AA3660" wp14:editId="2DF4EA73">
                 <wp:extent cx="170901" cy="185057"/>
                 <wp:effectExtent l="0" t="0" r="635" b="5715"/>
-                <wp:docPr id="12" name="Picture 12" descr="Download TELEPHONE Free PNG transparent image and clipart"/>
+                <wp:docPr id="1441254719" name="Picture 1441254719" descr="Download TELEPHONE Free PNG transparent image and clipart"/>
                 <wp:cNvGraphicFramePr>
                   <a:graphicFrameLocks xmlns:a="http://schemas.openxmlformats.org/drawingml/2006/main" noChangeAspect="1"/>
                 </wp:cNvGraphicFramePr>
@@ -446,6 +468,8 @@
               <w:rFonts w:ascii="Oxygen" w:hAnsi="Oxygen"/>
               <w:b/>
               <w:bCs/>
+              <w:sz w:val="16"/>
+              <w:szCs w:val="16"/>
             </w:rPr>
           </w:pPr>
           <w:r>
@@ -453,6 +477,8 @@
               <w:rFonts w:ascii="Oxygen" w:hAnsi="Oxygen"/>
               <w:b/>
               <w:bCs/>
+              <w:sz w:val="16"/>
+              <w:szCs w:val="16"/>
             </w:rPr>
             <w:t>9073 700094</w:t>
           </w:r>
@@ -565,17 +591,25 @@
               <w:pPr>
                 <w:pStyle w:val="Header"/>
                 <w:jc w:val="right"/>
+                <w:rPr>
+                  <w:rFonts w:ascii="Oxygen" w:hAnsi="Oxygen"/>
+                  <w:sz w:val="16"/>
+                  <w:szCs w:val="16"/>
+                </w:rPr>
               </w:pPr>
               <w:r>
                 <w:rPr>
+                  <w:rFonts w:ascii="Oxygen" w:hAnsi="Oxygen"/>
                   <w:noProof/>
+                  <w:sz w:val="16"/>
+                  <w:szCs w:val="16"/>
                   <w:lang w:eastAsia="en-AU"/>
                 </w:rPr>
                 <w:drawing>
                   <wp:inline distT="0" distB="0" distL="0" distR="0" wp14:anchorId="36E41066" wp14:editId="6655E1CF">
                     <wp:extent cx="1811866" cy="844420"/>
                     <wp:effectExtent l="0" t="0" r="0" b="0"/>
-                    <wp:docPr id="1" name="Picture 1"/>
+                    <wp:docPr id="2095471538" name="Picture 2095471538"/>
                     <wp:cNvGraphicFramePr>
                       <a:graphicFrameLocks xmlns:a="http://schemas.openxmlformats.org/drawingml/2006/main" noChangeAspect="1"/>
                     </wp:cNvGraphicFramePr>
@@ -630,28 +664,59 @@
               <w:pPr>
                 <w:pStyle w:val="Header"/>
                 <w:jc w:val="center"/>
+                <w:rPr>
+                  <w:rFonts w:ascii="Oxygen" w:hAnsi="Oxygen"/>
+                  <w:sz w:val="16"/>
+                  <w:szCs w:val="16"/>
+                </w:rPr>
               </w:pPr>
               <w:r>
+                <w:rPr>
+                  <w:rFonts w:ascii="Oxygen" w:hAnsi="Oxygen"/>
+                  <w:sz w:val="16"/>
+                  <w:szCs w:val="16"/>
+                </w:rPr>
                 <w:t xml:space="preserve">                                                                   </w:t>
               </w:r>
               <w:r>
+                <w:rPr>
+                  <w:rFonts w:ascii="Oxygen" w:hAnsi="Oxygen"/>
+                  <w:sz w:val="16"/>
+                  <w:szCs w:val="16"/>
+                </w:rPr>
                 <w:fldChar w:fldCharType="begin"/>
               </w:r>
               <w:r>
+                <w:rPr>
+                  <w:rFonts w:ascii="Oxygen" w:hAnsi="Oxygen"/>
+                  <w:sz w:val="16"/>
+                  <w:szCs w:val="16"/>
+                </w:rPr>
                 <w:instrText xml:space="preserve"> PAGE   \* MERGEFORMAT </w:instrText>
               </w:r>
               <w:r>
+                <w:rPr>
+                  <w:rFonts w:ascii="Oxygen" w:hAnsi="Oxygen"/>
+                  <w:sz w:val="16"/>
+                  <w:szCs w:val="16"/>
+                </w:rPr>
                 <w:fldChar w:fldCharType="separate"/>
               </w:r>
               <w:r>
                 <w:rPr>
+                  <w:rFonts w:ascii="Oxygen" w:hAnsi="Oxygen"/>
                   <w:noProof/>
+                  <w:sz w:val="16"/>
+                  <w:szCs w:val="16"/>
                 </w:rPr>
                 <w:t>1</w:t>
               </w:r>
               <w:r>
                 <w:rPr>
+                  <w:rFonts w:ascii="Oxygen" w:hAnsi="Oxygen"/>
                   <w:noProof/>
+                  <w:sz w:val="16"/>
+                  <w:szCs w:val="16"/>
                 </w:rPr>
                 <w:fldChar w:fldCharType="end"/>
               </w:r>

</xml_diff>